<commit_message>
event emitter added at a shared service . So propagating the event from recipe-item to recipe list to recipes components is not requied
</commit_message>
<xml_diff>
--- a/design.docx
+++ b/design.docx
@@ -24,6 +24,49 @@
                   </pic:nvPicPr>
                   <pic:blipFill>
                     <a:blip r:embed="rId4"/>
+                    <a:stretch>
+                      <a:fillRect/>
+                    </a:stretch>
+                  </pic:blipFill>
+                  <pic:spPr>
+                    <a:xfrm>
+                      <a:off x="0" y="0"/>
+                      <a:ext cx="5943600" cy="3343275"/>
+                    </a:xfrm>
+                    <a:prstGeom prst="rect">
+                      <a:avLst/>
+                    </a:prstGeom>
+                  </pic:spPr>
+                </pic:pic>
+              </a:graphicData>
+            </a:graphic>
+          </wp:inline>
+        </w:drawing>
+      </w:r>
+    </w:p>
+    <w:p/>
+    <w:p>
+      <w:r>
+        <w:rPr>
+          <w:noProof/>
+        </w:rPr>
+        <w:drawing>
+          <wp:inline distT="0" distB="0" distL="0" distR="0" wp14:anchorId="474A3280" wp14:editId="566471C5">
+            <wp:extent cx="5943600" cy="3343275"/>
+            <wp:effectExtent l="0" t="0" r="0" b="9525"/>
+            <wp:docPr id="2" name="Picture 2"/>
+            <wp:cNvGraphicFramePr>
+              <a:graphicFrameLocks xmlns:a="http://schemas.openxmlformats.org/drawingml/2006/main" noChangeAspect="1"/>
+            </wp:cNvGraphicFramePr>
+            <a:graphic xmlns:a="http://schemas.openxmlformats.org/drawingml/2006/main">
+              <a:graphicData uri="http://schemas.openxmlformats.org/drawingml/2006/picture">
+                <pic:pic xmlns:pic="http://schemas.openxmlformats.org/drawingml/2006/picture">
+                  <pic:nvPicPr>
+                    <pic:cNvPr id="1" name=""/>
+                    <pic:cNvPicPr/>
+                  </pic:nvPicPr>
+                  <pic:blipFill>
+                    <a:blip r:embed="rId5"/>
                     <a:stretch>
                       <a:fillRect/>
                     </a:stretch>

</xml_diff>

<commit_message>
routing added for recipes, shopping list and href removed
</commit_message>
<xml_diff>
--- a/design.docx
+++ b/design.docx
@@ -67,6 +67,50 @@
                   </pic:nvPicPr>
                   <pic:blipFill>
                     <a:blip r:embed="rId5"/>
+                    <a:stretch>
+                      <a:fillRect/>
+                    </a:stretch>
+                  </pic:blipFill>
+                  <pic:spPr>
+                    <a:xfrm>
+                      <a:off x="0" y="0"/>
+                      <a:ext cx="5943600" cy="3343275"/>
+                    </a:xfrm>
+                    <a:prstGeom prst="rect">
+                      <a:avLst/>
+                    </a:prstGeom>
+                  </pic:spPr>
+                </pic:pic>
+              </a:graphicData>
+            </a:graphic>
+          </wp:inline>
+        </w:drawing>
+      </w:r>
+    </w:p>
+    <w:p/>
+    <w:p>
+      <w:r>
+        <w:rPr>
+          <w:noProof/>
+        </w:rPr>
+        <w:lastRenderedPageBreak/>
+        <w:drawing>
+          <wp:inline distT="0" distB="0" distL="0" distR="0" wp14:anchorId="166F1394" wp14:editId="2D460D9B">
+            <wp:extent cx="5943600" cy="3343275"/>
+            <wp:effectExtent l="0" t="0" r="0" b="9525"/>
+            <wp:docPr id="3" name="Picture 3"/>
+            <wp:cNvGraphicFramePr>
+              <a:graphicFrameLocks xmlns:a="http://schemas.openxmlformats.org/drawingml/2006/main" noChangeAspect="1"/>
+            </wp:cNvGraphicFramePr>
+            <a:graphic xmlns:a="http://schemas.openxmlformats.org/drawingml/2006/main">
+              <a:graphicData uri="http://schemas.openxmlformats.org/drawingml/2006/picture">
+                <pic:pic xmlns:pic="http://schemas.openxmlformats.org/drawingml/2006/picture">
+                  <pic:nvPicPr>
+                    <pic:cNvPr id="1" name=""/>
+                    <pic:cNvPicPr/>
+                  </pic:nvPicPr>
+                  <pic:blipFill>
+                    <a:blip r:embed="rId6"/>
                     <a:stretch>
                       <a:fillRect/>
                     </a:stretch>

</xml_diff>